<commit_message>
Corrección de formato de tabla para especificar los CUS funcionales.
</commit_message>
<xml_diff>
--- a/desarrollo/FRSIAAATR/Gestión/FRSIAAATR_DR.docx
+++ b/desarrollo/FRSIAAATR/Gestión/FRSIAAATR_DR.docx
@@ -8521,21 +8521,7 @@
                 <w:rFonts w:ascii="Calibri" w:eastAsia="Calibri" w:hAnsi="Calibri" w:cs="Calibri"/>
                 <w:lang w:val="es-ES"/>
               </w:rPr>
-              <w:t xml:space="preserve"> usuario, que a</w:t>
-            </w:r>
-            <w:r>
-              <w:rPr>
-                <w:rFonts w:ascii="Calibri" w:eastAsia="Calibri" w:hAnsi="Calibri" w:cs="Calibri"/>
-                <w:lang w:val="es-ES"/>
-              </w:rPr>
-              <w:t>ccede al sistema</w:t>
-            </w:r>
-            <w:r>
-              <w:rPr>
-                <w:rFonts w:ascii="Calibri" w:eastAsia="Calibri" w:hAnsi="Calibri" w:cs="Calibri"/>
-                <w:lang w:val="es-ES"/>
-              </w:rPr>
-              <w:t>,</w:t>
+              <w:t xml:space="preserve"> usuario, que accede al sistema,</w:t>
             </w:r>
             <w:r>
               <w:rPr>
@@ -8610,14 +8596,42 @@
                 <w:rFonts w:ascii="Calibri" w:eastAsia="Calibri" w:hAnsi="Calibri" w:cs="Calibri"/>
                 <w:lang w:val="es-ES"/>
               </w:rPr>
-              <w:t>El sistema abre una ventana modal contiene los siguientes campos</w:t>
-            </w:r>
-            <w:r>
-              <w:rPr>
-                <w:rFonts w:ascii="Calibri" w:eastAsia="Calibri" w:hAnsi="Calibri" w:cs="Calibri"/>
-                <w:lang w:val="es-ES"/>
-              </w:rPr>
-              <w:t xml:space="preserve"> relacionado a los datos del postulante</w:t>
+              <w:t xml:space="preserve">El sistema abre una ventana modal </w:t>
+            </w:r>
+            <w:r>
+              <w:rPr>
+                <w:rFonts w:ascii="Calibri" w:eastAsia="Calibri" w:hAnsi="Calibri" w:cs="Calibri"/>
+                <w:lang w:val="es-ES"/>
+              </w:rPr>
+              <w:t xml:space="preserve">que </w:t>
+            </w:r>
+            <w:r>
+              <w:rPr>
+                <w:rFonts w:ascii="Calibri" w:eastAsia="Calibri" w:hAnsi="Calibri" w:cs="Calibri"/>
+                <w:lang w:val="es-ES"/>
+              </w:rPr>
+              <w:t xml:space="preserve">contiene </w:t>
+            </w:r>
+            <w:r>
+              <w:rPr>
+                <w:rFonts w:ascii="Calibri" w:eastAsia="Calibri" w:hAnsi="Calibri" w:cs="Calibri"/>
+                <w:lang w:val="es-ES"/>
+              </w:rPr>
+              <w:t xml:space="preserve">un formulario con </w:t>
+            </w:r>
+            <w:r>
+              <w:rPr>
+                <w:rFonts w:ascii="Calibri" w:eastAsia="Calibri" w:hAnsi="Calibri" w:cs="Calibri"/>
+                <w:lang w:val="es-ES"/>
+              </w:rPr>
+              <w:t>los siguientes campos</w:t>
+            </w:r>
+            <w:r>
+              <w:rPr>
+                <w:rFonts w:ascii="Calibri" w:eastAsia="Calibri" w:hAnsi="Calibri" w:cs="Calibri"/>
+                <w:lang w:val="es-ES"/>
+              </w:rPr>
+              <w:t xml:space="preserve"> relacionados a los datos del postulante</w:t>
             </w:r>
             <w:r>
               <w:rPr>
@@ -8701,14 +8715,7 @@
                 <w:rFonts w:ascii="Calibri" w:eastAsia="Calibri" w:hAnsi="Calibri" w:cs="Calibri"/>
                 <w:lang w:val="es-ES"/>
               </w:rPr>
-              <w:t>, “Especialidad a postular”</w:t>
-            </w:r>
-            <w:r>
-              <w:rPr>
-                <w:rFonts w:ascii="Calibri" w:eastAsia="Calibri" w:hAnsi="Calibri" w:cs="Calibri"/>
-                <w:lang w:val="es-ES"/>
-              </w:rPr>
-              <w:t xml:space="preserve"> y subir 10 fotos actuales y de visibilidad legible enfatizando en el rostro del postulante en formato png/jpg.</w:t>
+              <w:t>, “Especialidad a postular” y subir 10 fotos actuales y de visibilidad legible enfatizando en el rostro del postulante en formato png/jpg.</w:t>
             </w:r>
           </w:p>
         </w:tc>
@@ -8766,7 +8773,35 @@
                 <w:rFonts w:ascii="Calibri" w:eastAsia="Calibri" w:hAnsi="Calibri" w:cs="Calibri"/>
                 <w:lang w:val="es-ES"/>
               </w:rPr>
-              <w:t>Una vez completado el formulario, el postulante pulsa el botón “Registrar”.</w:t>
+              <w:t xml:space="preserve">Una vez completado el formulario, el </w:t>
+            </w:r>
+            <w:r>
+              <w:rPr>
+                <w:rFonts w:ascii="Calibri" w:eastAsia="Calibri" w:hAnsi="Calibri" w:cs="Calibri"/>
+                <w:lang w:val="es-ES"/>
+              </w:rPr>
+              <w:t>usuario “P</w:t>
+            </w:r>
+            <w:r>
+              <w:rPr>
+                <w:rFonts w:ascii="Calibri" w:eastAsia="Calibri" w:hAnsi="Calibri" w:cs="Calibri"/>
+                <w:lang w:val="es-ES"/>
+              </w:rPr>
+              <w:t>ostulante</w:t>
+            </w:r>
+            <w:r>
+              <w:rPr>
+                <w:rFonts w:ascii="Calibri" w:eastAsia="Calibri" w:hAnsi="Calibri" w:cs="Calibri"/>
+                <w:lang w:val="es-ES"/>
+              </w:rPr>
+              <w:t>”</w:t>
+            </w:r>
+            <w:r>
+              <w:rPr>
+                <w:rFonts w:ascii="Calibri" w:eastAsia="Calibri" w:hAnsi="Calibri" w:cs="Calibri"/>
+                <w:lang w:val="es-ES"/>
+              </w:rPr>
+              <w:t xml:space="preserve"> pulsa el botón “Registrar”.</w:t>
             </w:r>
           </w:p>
         </w:tc>
@@ -8894,6 +8929,7 @@
         <w:tc>
           <w:tcPr>
             <w:tcW w:w="1843" w:type="dxa"/>
+            <w:vMerge/>
             <w:vAlign w:val="center"/>
           </w:tcPr>
           <w:p>
@@ -9078,7 +9114,13 @@
               </w:rPr>
             </w:pPr>
             <w:r>
-              <w:t>En cualquier momento, el usuario puede cancelar la inscripción pulsando el botón “Cancelar” y el CUS finaliza.</w:t>
+              <w:t xml:space="preserve">En cualquier momento, el usuario </w:t>
+            </w:r>
+            <w:r>
+              <w:t xml:space="preserve">“Postulante” </w:t>
+            </w:r>
+            <w:r>
+              <w:t>puede cancelar la inscripción pulsando el botón “Cancelar” y el CUS finaliza.</w:t>
             </w:r>
           </w:p>
         </w:tc>
@@ -9465,21 +9507,7 @@
                 <w:rFonts w:ascii="Calibri" w:eastAsia="Calibri" w:hAnsi="Calibri" w:cs="Calibri"/>
                 <w:lang w:val="es-ES"/>
               </w:rPr>
-              <w:t xml:space="preserve"> usuario, que accedió a</w:t>
-            </w:r>
-            <w:r>
-              <w:rPr>
-                <w:rFonts w:ascii="Calibri" w:eastAsia="Calibri" w:hAnsi="Calibri" w:cs="Calibri"/>
-                <w:lang w:val="es-ES"/>
-              </w:rPr>
-              <w:t>l sistema</w:t>
-            </w:r>
-            <w:r>
-              <w:rPr>
-                <w:rFonts w:ascii="Calibri" w:eastAsia="Calibri" w:hAnsi="Calibri" w:cs="Calibri"/>
-                <w:lang w:val="es-ES"/>
-              </w:rPr>
-              <w:t>,</w:t>
+              <w:t xml:space="preserve"> usuario “Postulante", que ingreso al sistema,</w:t>
             </w:r>
             <w:r>
               <w:rPr>
@@ -9596,21 +9624,7 @@
                 <w:rFonts w:ascii="Calibri" w:eastAsia="Calibri" w:hAnsi="Calibri" w:cs="Calibri"/>
                 <w:lang w:val="es-ES"/>
               </w:rPr>
-              <w:t>ventana modal, en la cual se analizará los rasgos faciales del solicitante a acceder al sistema, y lo comparará con la identidad de las personas registradas en la plataforma web</w:t>
-            </w:r>
-            <w:r>
-              <w:rPr>
-                <w:rFonts w:ascii="Calibri" w:eastAsia="Calibri" w:hAnsi="Calibri" w:cs="Calibri"/>
-                <w:lang w:val="es-ES"/>
-              </w:rPr>
-              <w:t xml:space="preserve"> con el perfil de “Postulante”</w:t>
-            </w:r>
-            <w:r>
-              <w:rPr>
-                <w:rFonts w:ascii="Calibri" w:eastAsia="Calibri" w:hAnsi="Calibri" w:cs="Calibri"/>
-                <w:lang w:val="es-ES"/>
-              </w:rPr>
-              <w:t>.</w:t>
+              <w:t>ventana modal, en la cual se analizará los rasgos faciales del solicitante a acceder al sistema, y lo comparará con la identidad de las personas registradas en la plataforma web con el perfil de “Postulante”.</w:t>
             </w:r>
           </w:p>
         </w:tc>
@@ -9680,6 +9694,7 @@
         <w:tc>
           <w:tcPr>
             <w:tcW w:w="1843" w:type="dxa"/>
+            <w:vMerge/>
             <w:vAlign w:val="center"/>
           </w:tcPr>
           <w:p>
@@ -9702,10 +9717,7 @@
               <w:jc w:val="center"/>
             </w:pPr>
             <w:r>
-              <w:t>0</w:t>
-            </w:r>
-            <w:r>
-              <w:t>4</w:t>
+              <w:t>04</w:t>
             </w:r>
           </w:p>
         </w:tc>
@@ -9942,24 +9954,7 @@
         <w:ind w:left="1134"/>
       </w:pPr>
     </w:p>
-    <w:p>
-      <w:pPr>
-        <w:pStyle w:val="Prrafodelista"/>
-        <w:ind w:left="1134"/>
-      </w:pPr>
-    </w:p>
-    <w:p>
-      <w:pPr>
-        <w:pStyle w:val="Prrafodelista"/>
-        <w:ind w:left="1134"/>
-      </w:pPr>
-    </w:p>
-    <w:p>
-      <w:pPr>
-        <w:pStyle w:val="Prrafodelista"/>
-        <w:ind w:left="1134"/>
-      </w:pPr>
-    </w:p>
+    <w:p/>
     <w:p>
       <w:pPr>
         <w:pStyle w:val="Prrafodelista"/>
@@ -10273,14 +10268,7 @@
                 <w:rFonts w:ascii="Calibri" w:eastAsia="Calibri" w:hAnsi="Calibri" w:cs="Calibri"/>
                 <w:lang w:val="es-ES"/>
               </w:rPr>
-              <w:t>ando el sistema redirige al usuario “Postulante”, previamente logueado, a la bandeja de postulante, en la cual se podrá visualizar la siguiente información</w:t>
-            </w:r>
-            <w:r>
-              <w:rPr>
-                <w:rFonts w:ascii="Calibri" w:eastAsia="Calibri" w:hAnsi="Calibri" w:cs="Calibri"/>
-                <w:lang w:val="es-ES"/>
-              </w:rPr>
-              <w:t>:</w:t>
+              <w:t>ando el sistema redirige al usuario “Postulante”, previamente logueado, a la bandeja de postulante, en la cual se podrá visualizar la siguiente información:</w:t>
             </w:r>
           </w:p>
           <w:p>
@@ -10340,7 +10328,7 @@
               <w:jc w:val="both"/>
             </w:pPr>
             <w:r>
-              <w:t>Utilizar el botón “Actualizar requisitos”, en caso el usuario “Postulante” tenga la necesidad de subsanar alguna observación asociada a un requisito(s).</w:t>
+              <w:t>Utilizar el botón “Actualizar requisitos”, en caso el usuario “Postulante” tenga la necesidad de subsanar alguna observación asociada a un requisito. (CUS - 004)</w:t>
             </w:r>
           </w:p>
           <w:p>
@@ -10385,28 +10373,7 @@
               <w:jc w:val="both"/>
             </w:pPr>
             <w:r>
-              <w:t xml:space="preserve">Utilizar </w:t>
-            </w:r>
-            <w:r>
-              <w:t>el bot</w:t>
-            </w:r>
-            <w:r>
-              <w:t>ón “</w:t>
-            </w:r>
-            <w:r>
-              <w:t xml:space="preserve">Solicitar </w:t>
-            </w:r>
-            <w:r>
-              <w:t xml:space="preserve">constancia </w:t>
-            </w:r>
-            <w:r>
-              <w:t>de ingreso</w:t>
-            </w:r>
-            <w:r>
-              <w:t>”, opción que se habilitará a los postulantes que hayan obtenido un puntaje aprobatorio asociado a la especialidad que postularo</w:t>
-            </w:r>
-            <w:r>
-              <w:t>n (CUS - 008).</w:t>
+              <w:t>Utilizar el botón “Solicitar constancia de ingreso”, opción que se habilitará a los postulantes que hayan obtenido un puntaje aprobatorio asociado a la especialidad que postularon (CUS - 008).</w:t>
             </w:r>
           </w:p>
         </w:tc>
@@ -10418,6 +10385,7 @@
         <w:tc>
           <w:tcPr>
             <w:tcW w:w="1843" w:type="dxa"/>
+            <w:vMerge/>
             <w:vAlign w:val="center"/>
           </w:tcPr>
           <w:p>
@@ -10440,10 +10408,7 @@
               <w:jc w:val="center"/>
             </w:pPr>
             <w:r>
-              <w:t>0</w:t>
-            </w:r>
-            <w:r>
-              <w:t>2</w:t>
+              <w:t>02</w:t>
             </w:r>
           </w:p>
         </w:tc>
@@ -11315,13 +11280,7 @@
               </w:rPr>
             </w:pPr>
             <w:r>
-              <w:t xml:space="preserve">En cualquier momento, el usuario puede cancelar la </w:t>
-            </w:r>
-            <w:r>
-              <w:t>actualización de requisitos</w:t>
-            </w:r>
-            <w:r>
-              <w:t xml:space="preserve"> pulsando el botón “Cancelar” y el CUS finaliza.</w:t>
+              <w:t>En cualquier momento, el usuario puede cancelar la actualización de requisitos pulsando el botón “Cancelar” y el CUS finaliza.</w:t>
             </w:r>
           </w:p>
         </w:tc>
@@ -11663,7 +11622,49 @@
                 <w:rFonts w:ascii="Calibri" w:eastAsia="Calibri" w:hAnsi="Calibri" w:cs="Calibri"/>
                 <w:lang w:val="es-ES"/>
               </w:rPr>
-              <w:t xml:space="preserve"> usuario, que accede al sistema, específicamente al panel de administrador (solicitándole credenciales para acceso),</w:t>
+              <w:t xml:space="preserve"> usuario, que accede al sistema, específicamente a</w:t>
+            </w:r>
+            <w:r>
+              <w:rPr>
+                <w:rFonts w:ascii="Calibri" w:eastAsia="Calibri" w:hAnsi="Calibri" w:cs="Calibri"/>
+                <w:lang w:val="es-ES"/>
+              </w:rPr>
+              <w:t xml:space="preserve"> </w:t>
+            </w:r>
+            <w:r>
+              <w:rPr>
+                <w:rFonts w:ascii="Calibri" w:eastAsia="Calibri" w:hAnsi="Calibri" w:cs="Calibri"/>
+                <w:lang w:val="es-ES"/>
+              </w:rPr>
+              <w:t>l</w:t>
+            </w:r>
+            <w:r>
+              <w:rPr>
+                <w:rFonts w:ascii="Calibri" w:eastAsia="Calibri" w:hAnsi="Calibri" w:cs="Calibri"/>
+                <w:lang w:val="es-ES"/>
+              </w:rPr>
+              <w:t>a</w:t>
+            </w:r>
+            <w:r>
+              <w:rPr>
+                <w:rFonts w:ascii="Calibri" w:eastAsia="Calibri" w:hAnsi="Calibri" w:cs="Calibri"/>
+                <w:lang w:val="es-ES"/>
+              </w:rPr>
+              <w:t xml:space="preserve"> </w:t>
+            </w:r>
+            <w:r>
+              <w:rPr>
+                <w:rFonts w:ascii="Calibri" w:eastAsia="Calibri" w:hAnsi="Calibri" w:cs="Calibri"/>
+                <w:lang w:val="es-ES"/>
+              </w:rPr>
+              <w:t>sección</w:t>
+            </w:r>
+            <w:r>
+              <w:rPr>
+                <w:rFonts w:ascii="Calibri" w:eastAsia="Calibri" w:hAnsi="Calibri" w:cs="Calibri"/>
+                <w:lang w:val="es-ES"/>
+              </w:rPr>
+              <w:t xml:space="preserve"> de administrador (solicitándole credenciales para acceso),</w:t>
             </w:r>
             <w:r>
               <w:rPr>
@@ -11759,14 +11760,49 @@
                 <w:rFonts w:ascii="Calibri" w:eastAsia="Calibri" w:hAnsi="Calibri" w:cs="Calibri"/>
                 <w:lang w:val="es-ES"/>
               </w:rPr>
-              <w:t>contiene los siguientes campos</w:t>
-            </w:r>
-            <w:r>
-              <w:rPr>
-                <w:rFonts w:ascii="Calibri" w:eastAsia="Calibri" w:hAnsi="Calibri" w:cs="Calibri"/>
-                <w:lang w:val="es-ES"/>
-              </w:rPr>
-              <w:t xml:space="preserve"> relacionado a los datos del postulante</w:t>
+              <w:t xml:space="preserve">contiene </w:t>
+            </w:r>
+            <w:r>
+              <w:rPr>
+                <w:rFonts w:ascii="Calibri" w:eastAsia="Calibri" w:hAnsi="Calibri" w:cs="Calibri"/>
+                <w:lang w:val="es-ES"/>
+              </w:rPr>
+              <w:t xml:space="preserve">un formulario con </w:t>
+            </w:r>
+            <w:r>
+              <w:rPr>
+                <w:rFonts w:ascii="Calibri" w:eastAsia="Calibri" w:hAnsi="Calibri" w:cs="Calibri"/>
+                <w:lang w:val="es-ES"/>
+              </w:rPr>
+              <w:t>los siguientes campos</w:t>
+            </w:r>
+            <w:r>
+              <w:rPr>
+                <w:rFonts w:ascii="Calibri" w:eastAsia="Calibri" w:hAnsi="Calibri" w:cs="Calibri"/>
+                <w:lang w:val="es-ES"/>
+              </w:rPr>
+              <w:t xml:space="preserve"> relacionado</w:t>
+            </w:r>
+            <w:r>
+              <w:rPr>
+                <w:rFonts w:ascii="Calibri" w:eastAsia="Calibri" w:hAnsi="Calibri" w:cs="Calibri"/>
+                <w:lang w:val="es-ES"/>
+              </w:rPr>
+              <w:t>s</w:t>
+            </w:r>
+            <w:r>
+              <w:rPr>
+                <w:rFonts w:ascii="Calibri" w:eastAsia="Calibri" w:hAnsi="Calibri" w:cs="Calibri"/>
+                <w:lang w:val="es-ES"/>
+              </w:rPr>
+              <w:t xml:space="preserve"> a los datos del </w:t>
+            </w:r>
+            <w:r>
+              <w:rPr>
+                <w:rFonts w:ascii="Calibri" w:eastAsia="Calibri" w:hAnsi="Calibri" w:cs="Calibri"/>
+                <w:lang w:val="es-ES"/>
+              </w:rPr>
+              <w:t>administrador</w:t>
             </w:r>
             <w:r>
               <w:rPr>
@@ -11936,7 +11972,35 @@
                 <w:rFonts w:ascii="Calibri" w:eastAsia="Calibri" w:hAnsi="Calibri" w:cs="Calibri"/>
                 <w:lang w:val="es-ES"/>
               </w:rPr>
-              <w:t>Una vez completado el formulario, el administrador pulsa el botón “Registrar”.</w:t>
+              <w:t xml:space="preserve">Una vez completado el formulario, el </w:t>
+            </w:r>
+            <w:r>
+              <w:rPr>
+                <w:rFonts w:ascii="Calibri" w:eastAsia="Calibri" w:hAnsi="Calibri" w:cs="Calibri"/>
+                <w:lang w:val="es-ES"/>
+              </w:rPr>
+              <w:t>usuario “A</w:t>
+            </w:r>
+            <w:r>
+              <w:rPr>
+                <w:rFonts w:ascii="Calibri" w:eastAsia="Calibri" w:hAnsi="Calibri" w:cs="Calibri"/>
+                <w:lang w:val="es-ES"/>
+              </w:rPr>
+              <w:t>dministrador</w:t>
+            </w:r>
+            <w:r>
+              <w:rPr>
+                <w:rFonts w:ascii="Calibri" w:eastAsia="Calibri" w:hAnsi="Calibri" w:cs="Calibri"/>
+                <w:lang w:val="es-ES"/>
+              </w:rPr>
+              <w:t>”</w:t>
+            </w:r>
+            <w:r>
+              <w:rPr>
+                <w:rFonts w:ascii="Calibri" w:eastAsia="Calibri" w:hAnsi="Calibri" w:cs="Calibri"/>
+                <w:lang w:val="es-ES"/>
+              </w:rPr>
+              <w:t xml:space="preserve"> pulsa el botón “Registrar”.</w:t>
             </w:r>
           </w:p>
         </w:tc>
@@ -12355,7 +12419,6 @@
         <w:ind w:left="1134"/>
       </w:pPr>
       <w:r>
-        <w:lastRenderedPageBreak/>
         <w:t>Requisito funcional CUS - 00</w:t>
       </w:r>
       <w:r>
@@ -13074,7 +13137,13 @@
               <w:t>.</w:t>
             </w:r>
             <w:r>
-              <w:t xml:space="preserve"> La notificación se registrará en la bandeja del postulante (CUS </w:t>
+              <w:t xml:space="preserve"> La notificación se registrará en la bandeja </w:t>
+            </w:r>
+            <w:r>
+              <w:t>de mensajes asociada al</w:t>
+            </w:r>
+            <w:r>
+              <w:t xml:space="preserve"> postulante (CUS </w:t>
             </w:r>
             <w:r>
               <w:t>-</w:t>
@@ -13150,7 +13219,7 @@
               <w:t>con</w:t>
             </w:r>
             <w:r>
-              <w:t xml:space="preserve"> perfil asociado “Administrador”</w:t>
+              <w:t xml:space="preserve"> perfil “Administrador”</w:t>
             </w:r>
             <w:r>
               <w:t>, debe</w:t>
@@ -13292,7 +13361,21 @@
                 <w:rFonts w:ascii="Calibri" w:eastAsia="Calibri" w:hAnsi="Calibri" w:cs="Calibri"/>
                 <w:lang w:val="es-ES"/>
               </w:rPr>
-              <w:t xml:space="preserve"> usuario, que accede al sistema, específicamente al panel de administrador (solicitándole credenciales para acceso),</w:t>
+              <w:t xml:space="preserve"> usuario</w:t>
+            </w:r>
+            <w:r>
+              <w:rPr>
+                <w:rFonts w:ascii="Calibri" w:eastAsia="Calibri" w:hAnsi="Calibri" w:cs="Calibri"/>
+                <w:lang w:val="es-ES"/>
+              </w:rPr>
+              <w:t xml:space="preserve"> “Administrador”</w:t>
+            </w:r>
+            <w:r>
+              <w:rPr>
+                <w:rFonts w:ascii="Calibri" w:eastAsia="Calibri" w:hAnsi="Calibri" w:cs="Calibri"/>
+                <w:lang w:val="es-ES"/>
+              </w:rPr>
+              <w:t>, que accede al sistema, específicamente al panel de administrador (solicitándole credenciales para acceso),</w:t>
             </w:r>
             <w:r>
               <w:rPr>
@@ -13483,14 +13566,21 @@
                 <w:rFonts w:ascii="Calibri" w:eastAsia="Calibri" w:hAnsi="Calibri" w:cs="Calibri"/>
                 <w:lang w:val="es-ES"/>
               </w:rPr>
-              <w:t>Cuando se pulso el botón “Enviar notificación”, se apertura un formulario, en el cual se puede colocar un asunto y mensaje a la notificación</w:t>
-            </w:r>
-            <w:r>
-              <w:rPr>
-                <w:rFonts w:ascii="Calibri" w:eastAsia="Calibri" w:hAnsi="Calibri" w:cs="Calibri"/>
-                <w:lang w:val="es-ES"/>
-              </w:rPr>
-              <w:t>, identificándose en esta notificación el emisor (administrador)</w:t>
+              <w:t xml:space="preserve">Cuando se pulso el botón “Enviar notificación”, se apertura un formulario, en el cual se </w:t>
+            </w:r>
+            <w:r>
+              <w:rPr>
+                <w:rFonts w:ascii="Calibri" w:eastAsia="Calibri" w:hAnsi="Calibri" w:cs="Calibri"/>
+                <w:lang w:val="es-ES"/>
+              </w:rPr>
+              <w:t>debe</w:t>
+            </w:r>
+            <w:r>
+              <w:rPr>
+                <w:rFonts w:ascii="Calibri" w:eastAsia="Calibri" w:hAnsi="Calibri" w:cs="Calibri"/>
+                <w:lang w:val="es-ES"/>
+              </w:rPr>
+              <w:t xml:space="preserve"> colocar un asunto y mensaje a la notificación</w:t>
             </w:r>
             <w:r>
               <w:rPr>
@@ -13504,6 +13594,55 @@
                 <w:rFonts w:ascii="Calibri" w:eastAsia="Calibri" w:hAnsi="Calibri" w:cs="Calibri"/>
                 <w:lang w:val="es-ES"/>
               </w:rPr>
+              <w:t>autocompletándose</w:t>
+            </w:r>
+            <w:r>
+              <w:rPr>
+                <w:rFonts w:ascii="Calibri" w:eastAsia="Calibri" w:hAnsi="Calibri" w:cs="Calibri"/>
+                <w:lang w:val="es-ES"/>
+              </w:rPr>
+              <w:t xml:space="preserve"> en es</w:t>
+            </w:r>
+            <w:r>
+              <w:rPr>
+                <w:rFonts w:ascii="Calibri" w:eastAsia="Calibri" w:hAnsi="Calibri" w:cs="Calibri"/>
+                <w:lang w:val="es-ES"/>
+              </w:rPr>
+              <w:t>te formulario</w:t>
+            </w:r>
+            <w:r>
+              <w:rPr>
+                <w:rFonts w:ascii="Calibri" w:eastAsia="Calibri" w:hAnsi="Calibri" w:cs="Calibri"/>
+                <w:lang w:val="es-ES"/>
+              </w:rPr>
+              <w:t xml:space="preserve"> </w:t>
+            </w:r>
+            <w:r>
+              <w:rPr>
+                <w:rFonts w:ascii="Calibri" w:eastAsia="Calibri" w:hAnsi="Calibri" w:cs="Calibri"/>
+                <w:lang w:val="es-ES"/>
+              </w:rPr>
+              <w:t>los campos</w:t>
+            </w:r>
+            <w:r>
+              <w:rPr>
+                <w:rFonts w:ascii="Calibri" w:eastAsia="Calibri" w:hAnsi="Calibri" w:cs="Calibri"/>
+                <w:lang w:val="es-ES"/>
+              </w:rPr>
+              <w:t xml:space="preserve"> emisor (administrador)</w:t>
+            </w:r>
+            <w:r>
+              <w:rPr>
+                <w:rFonts w:ascii="Calibri" w:eastAsia="Calibri" w:hAnsi="Calibri" w:cs="Calibri"/>
+                <w:lang w:val="es-ES"/>
+              </w:rPr>
+              <w:t xml:space="preserve">, </w:t>
+            </w:r>
+            <w:r>
+              <w:rPr>
+                <w:rFonts w:ascii="Calibri" w:eastAsia="Calibri" w:hAnsi="Calibri" w:cs="Calibri"/>
+                <w:lang w:val="es-ES"/>
+              </w:rPr>
               <w:t>el destinatario (postulante)</w:t>
             </w:r>
             <w:r>
@@ -13512,6 +13651,13 @@
                 <w:lang w:val="es-ES"/>
               </w:rPr>
               <w:t>, fecha</w:t>
+            </w:r>
+            <w:r>
+              <w:rPr>
+                <w:rFonts w:ascii="Calibri" w:eastAsia="Calibri" w:hAnsi="Calibri" w:cs="Calibri"/>
+                <w:lang w:val="es-ES"/>
+              </w:rPr>
+              <w:t xml:space="preserve"> de envío</w:t>
             </w:r>
             <w:r>
               <w:rPr>
@@ -13798,7 +13944,6 @@
               <w:jc w:val="center"/>
             </w:pPr>
             <w:r>
-              <w:lastRenderedPageBreak/>
               <w:t>Postcondición</w:t>
             </w:r>
           </w:p>
@@ -13953,18 +14098,6 @@
         </w:tc>
       </w:tr>
     </w:tbl>
-    <w:p>
-      <w:pPr>
-        <w:pStyle w:val="Prrafodelista"/>
-        <w:ind w:left="1134"/>
-      </w:pPr>
-    </w:p>
-    <w:p>
-      <w:pPr>
-        <w:pStyle w:val="Prrafodelista"/>
-        <w:ind w:left="1134"/>
-      </w:pPr>
-    </w:p>
     <w:p>
       <w:pPr>
         <w:pStyle w:val="Prrafodelista"/>
@@ -14205,16 +14338,7 @@
               <w:jc w:val="center"/>
             </w:pPr>
             <w:r>
-              <w:t xml:space="preserve">CUS </w:t>
-            </w:r>
-            <w:r>
-              <w:t>-</w:t>
-            </w:r>
-            <w:r>
-              <w:t xml:space="preserve"> 00</w:t>
-            </w:r>
-            <w:r>
-              <w:t>8</w:t>
+              <w:t>CUS - 008</w:t>
             </w:r>
           </w:p>
         </w:tc>
@@ -14238,10 +14362,7 @@
               <w:t xml:space="preserve">de ingreso </w:t>
             </w:r>
             <w:r>
-              <w:t>digital</w:t>
-            </w:r>
-            <w:r>
-              <w:t>.</w:t>
+              <w:t>digital.</w:t>
             </w:r>
           </w:p>
         </w:tc>
@@ -14275,16 +14396,7 @@
               <w:jc w:val="both"/>
             </w:pPr>
             <w:r>
-              <w:t>En el presente CUS, el sistema permitirá</w:t>
-            </w:r>
-            <w:r>
-              <w:t xml:space="preserve"> al usuario “Postulante</w:t>
-            </w:r>
-            <w:r>
-              <w:t xml:space="preserve">”, </w:t>
-            </w:r>
-            <w:r>
-              <w:t>qu</w:t>
+              <w:t>En el presente CUS, el sistema permitirá al usuario “Postulante”, qu</w:t>
             </w:r>
             <w:r>
               <w:t>e tenga asociado</w:t>
@@ -14377,6 +14489,9 @@
             <w:vAlign w:val="center"/>
           </w:tcPr>
           <w:p>
+            <w:pPr>
+              <w:jc w:val="both"/>
+            </w:pPr>
             <w:r>
               <w:t>En</w:t>
             </w:r>
@@ -14532,7 +14647,21 @@
                 <w:rFonts w:ascii="Calibri" w:eastAsia="Calibri" w:hAnsi="Calibri" w:cs="Calibri"/>
                 <w:lang w:val="es-ES"/>
               </w:rPr>
-              <w:t xml:space="preserve"> usuario, que accede al sistema, específicamente </w:t>
+              <w:t xml:space="preserve"> usuario</w:t>
+            </w:r>
+            <w:r>
+              <w:rPr>
+                <w:rFonts w:ascii="Calibri" w:eastAsia="Calibri" w:hAnsi="Calibri" w:cs="Calibri"/>
+                <w:lang w:val="es-ES"/>
+              </w:rPr>
+              <w:t xml:space="preserve"> “Postulante”</w:t>
+            </w:r>
+            <w:r>
+              <w:rPr>
+                <w:rFonts w:ascii="Calibri" w:eastAsia="Calibri" w:hAnsi="Calibri" w:cs="Calibri"/>
+                <w:lang w:val="es-ES"/>
+              </w:rPr>
+              <w:t xml:space="preserve">, que accede al sistema, específicamente </w:t>
             </w:r>
             <w:r>
               <w:rPr>
@@ -14812,7 +14941,35 @@
                 <w:rFonts w:ascii="Calibri" w:eastAsia="Calibri" w:hAnsi="Calibri" w:cs="Calibri"/>
                 <w:lang w:val="es-ES"/>
               </w:rPr>
-              <w:t>, el administrador pulsa el botón “</w:t>
+              <w:t xml:space="preserve">, el </w:t>
+            </w:r>
+            <w:r>
+              <w:rPr>
+                <w:rFonts w:ascii="Calibri" w:eastAsia="Calibri" w:hAnsi="Calibri" w:cs="Calibri"/>
+                <w:lang w:val="es-ES"/>
+              </w:rPr>
+              <w:t>usuario “P</w:t>
+            </w:r>
+            <w:r>
+              <w:rPr>
+                <w:rFonts w:ascii="Calibri" w:eastAsia="Calibri" w:hAnsi="Calibri" w:cs="Calibri"/>
+                <w:lang w:val="es-ES"/>
+              </w:rPr>
+              <w:t>ostulante</w:t>
+            </w:r>
+            <w:r>
+              <w:rPr>
+                <w:rFonts w:ascii="Calibri" w:eastAsia="Calibri" w:hAnsi="Calibri" w:cs="Calibri"/>
+                <w:lang w:val="es-ES"/>
+              </w:rPr>
+              <w:t>”</w:t>
+            </w:r>
+            <w:r>
+              <w:rPr>
+                <w:rFonts w:ascii="Calibri" w:eastAsia="Calibri" w:hAnsi="Calibri" w:cs="Calibri"/>
+                <w:lang w:val="es-ES"/>
+              </w:rPr>
+              <w:t xml:space="preserve"> pulsa el botón “</w:t>
             </w:r>
             <w:r>
               <w:rPr>
@@ -15195,7 +15352,13 @@
               </w:rPr>
             </w:pPr>
             <w:r>
-              <w:t xml:space="preserve">En cualquier momento, el usuario puede cancelar </w:t>
+              <w:t xml:space="preserve">En cualquier momento, el usuario </w:t>
+            </w:r>
+            <w:r>
+              <w:t xml:space="preserve">“Postulante” </w:t>
+            </w:r>
+            <w:r>
+              <w:t xml:space="preserve">puede cancelar </w:t>
             </w:r>
             <w:r>
               <w:t>el envío de la solicitud de constancia de ingreso</w:t>
@@ -15250,10 +15413,13 @@
               <w:jc w:val="center"/>
             </w:pPr>
             <w:r>
-              <w:t>CUS - 00</w:t>
-            </w:r>
-            <w:r>
-              <w:t>9</w:t>
+              <w:t xml:space="preserve">CUS </w:t>
+            </w:r>
+            <w:r>
+              <w:t>–</w:t>
+            </w:r>
+            <w:r>
+              <w:t xml:space="preserve"> 009</w:t>
             </w:r>
           </w:p>
         </w:tc>
@@ -15271,10 +15437,7 @@
               <w:jc w:val="center"/>
             </w:pPr>
             <w:r>
-              <w:t>Recibir solicitud de constancia de ingreso</w:t>
-            </w:r>
-            <w:r>
-              <w:t>.</w:t>
+              <w:t>Recibir solicitud de constancia de ingreso.</w:t>
             </w:r>
           </w:p>
         </w:tc>
@@ -15526,7 +15689,35 @@
                 <w:rFonts w:ascii="Calibri" w:eastAsia="Calibri" w:hAnsi="Calibri" w:cs="Calibri"/>
                 <w:lang w:val="es-ES"/>
               </w:rPr>
-              <w:t xml:space="preserve"> usuario, que accede al sistema, específicamente a la bandeja del postulante, pulsa el botón </w:t>
+              <w:t xml:space="preserve"> usuario</w:t>
+            </w:r>
+            <w:r>
+              <w:rPr>
+                <w:rFonts w:ascii="Calibri" w:eastAsia="Calibri" w:hAnsi="Calibri" w:cs="Calibri"/>
+                <w:lang w:val="es-ES"/>
+              </w:rPr>
+              <w:t xml:space="preserve"> “Administrador”</w:t>
+            </w:r>
+            <w:r>
+              <w:rPr>
+                <w:rFonts w:ascii="Calibri" w:eastAsia="Calibri" w:hAnsi="Calibri" w:cs="Calibri"/>
+                <w:lang w:val="es-ES"/>
+              </w:rPr>
+              <w:t xml:space="preserve">, que accede al sistema, específicamente a la bandeja del </w:t>
+            </w:r>
+            <w:r>
+              <w:rPr>
+                <w:rFonts w:ascii="Calibri" w:eastAsia="Calibri" w:hAnsi="Calibri" w:cs="Calibri"/>
+                <w:lang w:val="es-ES"/>
+              </w:rPr>
+              <w:t>administrador</w:t>
+            </w:r>
+            <w:r>
+              <w:rPr>
+                <w:rFonts w:ascii="Calibri" w:eastAsia="Calibri" w:hAnsi="Calibri" w:cs="Calibri"/>
+                <w:lang w:val="es-ES"/>
+              </w:rPr>
+              <w:t xml:space="preserve">, pulsa el botón </w:t>
             </w:r>
             <w:r>
               <w:rPr>
@@ -15622,7 +15813,7 @@
                 <w:rFonts w:ascii="Calibri" w:eastAsia="Calibri" w:hAnsi="Calibri" w:cs="Calibri"/>
                 <w:lang w:val="es-ES"/>
               </w:rPr>
-              <w:t xml:space="preserve"> (CUS - 008).</w:t>
+              <w:t>.</w:t>
             </w:r>
           </w:p>
         </w:tc>
@@ -15905,6 +16096,9 @@
               <w:t>a por el postulante, cambia de estado “No leído” a “En proceso” y ahora figura en la bandeja de trabajo “Solicitudes en proceso”</w:t>
             </w:r>
             <w:r>
+              <w:t xml:space="preserve"> del panel de administrador</w:t>
+            </w:r>
+            <w:r>
               <w:t>.</w:t>
             </w:r>
           </w:p>
@@ -16010,7 +16204,13 @@
               </w:rPr>
             </w:pPr>
             <w:r>
-              <w:t xml:space="preserve">En cualquier momento, el usuario puede cancelar </w:t>
+              <w:t xml:space="preserve">En cualquier momento, el usuario </w:t>
+            </w:r>
+            <w:r>
+              <w:t xml:space="preserve">“Administrador” </w:t>
+            </w:r>
+            <w:r>
+              <w:t xml:space="preserve">puede cancelar </w:t>
             </w:r>
             <w:r>
               <w:t>la recepción</w:t>
@@ -16022,12 +16222,6 @@
         </w:tc>
       </w:tr>
     </w:tbl>
-    <w:p>
-      <w:pPr>
-        <w:pStyle w:val="Prrafodelista"/>
-        <w:ind w:left="1321"/>
-      </w:pPr>
-    </w:p>
     <w:p>
       <w:pPr>
         <w:pStyle w:val="Prrafodelista"/>
@@ -16057,6 +16251,7 @@
         <w:ind w:left="1560" w:hanging="786"/>
       </w:pPr>
       <w:r>
+        <w:lastRenderedPageBreak/>
         <w:t>Requisito funcional CUS - 010: Atender solicitud de constancia de ingreso.</w:t>
       </w:r>
       <w:r>
@@ -16089,7 +16284,13 @@
               <w:jc w:val="center"/>
             </w:pPr>
             <w:r>
-              <w:t>CUS - 0</w:t>
+              <w:t xml:space="preserve">CUS </w:t>
+            </w:r>
+            <w:r>
+              <w:t>–</w:t>
+            </w:r>
+            <w:r>
+              <w:t xml:space="preserve"> 0</w:t>
             </w:r>
             <w:r>
               <w:t>10</w:t>
@@ -16353,7 +16554,35 @@
                 <w:rFonts w:ascii="Calibri" w:eastAsia="Calibri" w:hAnsi="Calibri" w:cs="Calibri"/>
                 <w:lang w:val="es-ES"/>
               </w:rPr>
-              <w:t xml:space="preserve"> usuario, que accede al sistema, específicamente a la bandeja del postulante, pulsa el botón “Solicitudes </w:t>
+              <w:t xml:space="preserve"> usuario</w:t>
+            </w:r>
+            <w:r>
+              <w:rPr>
+                <w:rFonts w:ascii="Calibri" w:eastAsia="Calibri" w:hAnsi="Calibri" w:cs="Calibri"/>
+                <w:lang w:val="es-ES"/>
+              </w:rPr>
+              <w:t xml:space="preserve"> “Administrador”</w:t>
+            </w:r>
+            <w:r>
+              <w:rPr>
+                <w:rFonts w:ascii="Calibri" w:eastAsia="Calibri" w:hAnsi="Calibri" w:cs="Calibri"/>
+                <w:lang w:val="es-ES"/>
+              </w:rPr>
+              <w:t xml:space="preserve">, que accede al sistema, específicamente a la bandeja del </w:t>
+            </w:r>
+            <w:r>
+              <w:rPr>
+                <w:rFonts w:ascii="Calibri" w:eastAsia="Calibri" w:hAnsi="Calibri" w:cs="Calibri"/>
+                <w:lang w:val="es-ES"/>
+              </w:rPr>
+              <w:t>administrador</w:t>
+            </w:r>
+            <w:r>
+              <w:rPr>
+                <w:rFonts w:ascii="Calibri" w:eastAsia="Calibri" w:hAnsi="Calibri" w:cs="Calibri"/>
+                <w:lang w:val="es-ES"/>
+              </w:rPr>
+              <w:t xml:space="preserve">, pulsa el botón “Solicitudes </w:t>
             </w:r>
             <w:r>
               <w:rPr>
@@ -16780,7 +17009,13 @@
               <w:t>para envío</w:t>
             </w:r>
             <w:r>
-              <w:t>”.</w:t>
+              <w:t>”</w:t>
+            </w:r>
+            <w:r>
+              <w:t xml:space="preserve"> del panel de administrador</w:t>
+            </w:r>
+            <w:r>
+              <w:t>.</w:t>
             </w:r>
           </w:p>
         </w:tc>
@@ -16885,7 +17120,13 @@
               </w:rPr>
             </w:pPr>
             <w:r>
-              <w:t xml:space="preserve">En cualquier momento, el usuario puede cancelar la </w:t>
+              <w:t xml:space="preserve">En cualquier momento, el usuario </w:t>
+            </w:r>
+            <w:r>
+              <w:t xml:space="preserve">“Administrador” </w:t>
+            </w:r>
+            <w:r>
+              <w:t xml:space="preserve">puede cancelar la </w:t>
             </w:r>
             <w:r>
               <w:t>atención</w:t>
@@ -16908,6 +17149,7 @@
         <w:ind w:left="1560" w:hanging="786"/>
       </w:pPr>
       <w:r>
+        <w:lastRenderedPageBreak/>
         <w:t xml:space="preserve">Requisito funcional CUS - 011: </w:t>
       </w:r>
       <w:r>
@@ -17391,21 +17633,7 @@
                 <w:rFonts w:ascii="Calibri" w:eastAsia="Calibri" w:hAnsi="Calibri" w:cs="Calibri"/>
                 <w:lang w:val="es-ES"/>
               </w:rPr>
-              <w:t xml:space="preserve">, </w:t>
-            </w:r>
-            <w:r>
-              <w:rPr>
-                <w:rFonts w:ascii="Calibri" w:eastAsia="Calibri" w:hAnsi="Calibri" w:cs="Calibri"/>
-                <w:lang w:val="es-ES"/>
-              </w:rPr>
-              <w:t>cambiando el estado de la solicitud, de estado “Para envío” a “Enviada”</w:t>
-            </w:r>
-            <w:r>
-              <w:rPr>
-                <w:rFonts w:ascii="Calibri" w:eastAsia="Calibri" w:hAnsi="Calibri" w:cs="Calibri"/>
-                <w:lang w:val="es-ES"/>
-              </w:rPr>
-              <w:t xml:space="preserve"> y enviando la constancia digital vía email al correo del postulante asociado al trámite</w:t>
+              <w:t>, cambiando el estado de la solicitud, de estado “Para envío” a “Enviada” y enviando la constancia digital vía email al correo del postulante asociado al trámite</w:t>
             </w:r>
             <w:r>
               <w:rPr>
@@ -17711,7 +17939,13 @@
               </w:rPr>
             </w:pPr>
             <w:r>
-              <w:t xml:space="preserve">En cualquier momento, el usuario puede cancelar la </w:t>
+              <w:t xml:space="preserve">En cualquier momento, el usuario </w:t>
+            </w:r>
+            <w:r>
+              <w:t xml:space="preserve">“Administrador” </w:t>
+            </w:r>
+            <w:r>
+              <w:t xml:space="preserve">puede cancelar la </w:t>
             </w:r>
             <w:r>
               <w:t>firma y envío</w:t>
@@ -17742,6 +17976,7 @@
         <w:rPr>
           <w:rFonts w:asciiTheme="minorHAnsi" w:hAnsiTheme="minorHAnsi" w:cstheme="minorHAnsi"/>
         </w:rPr>
+        <w:lastRenderedPageBreak/>
         <w:t>Requisitos no funcionales</w:t>
       </w:r>
       <w:bookmarkEnd w:id="23"/>
@@ -18323,6 +18558,7 @@
         <w:rPr>
           <w:rFonts w:asciiTheme="minorHAnsi" w:hAnsiTheme="minorHAnsi" w:cstheme="minorHAnsi"/>
         </w:rPr>
+        <w:lastRenderedPageBreak/>
         <w:t>Otros requisitos</w:t>
       </w:r>
       <w:bookmarkEnd w:id="26"/>
@@ -23196,6 +23432,7 @@
     <w:lsdException w:name="HTML Sample" w:semiHidden="1" w:unhideWhenUsed="1"/>
     <w:lsdException w:name="HTML Typewriter" w:semiHidden="1" w:unhideWhenUsed="1"/>
     <w:lsdException w:name="HTML Variable" w:semiHidden="1" w:unhideWhenUsed="1"/>
+    <w:lsdException w:name="Normal Table" w:semiHidden="1" w:unhideWhenUsed="1"/>
     <w:lsdException w:name="annotation subject" w:semiHidden="1" w:unhideWhenUsed="1"/>
     <w:lsdException w:name="No List" w:semiHidden="1" w:unhideWhenUsed="1"/>
     <w:lsdException w:name="Outline List 1" w:semiHidden="1" w:unhideWhenUsed="1"/>
@@ -23238,8 +23475,11 @@
     <w:lsdException w:name="Table Contemporary" w:semiHidden="1" w:unhideWhenUsed="1"/>
     <w:lsdException w:name="Table Elegant" w:semiHidden="1" w:unhideWhenUsed="1"/>
     <w:lsdException w:name="Table Professional" w:semiHidden="1" w:unhideWhenUsed="1"/>
+    <w:lsdException w:name="Table Subtle 1" w:semiHidden="1" w:unhideWhenUsed="1"/>
     <w:lsdException w:name="Table Subtle 2" w:semiHidden="1" w:unhideWhenUsed="1"/>
     <w:lsdException w:name="Table Web 1" w:semiHidden="1" w:unhideWhenUsed="1"/>
+    <w:lsdException w:name="Table Web 2" w:semiHidden="1" w:unhideWhenUsed="1"/>
+    <w:lsdException w:name="Table Web 3" w:semiHidden="1" w:unhideWhenUsed="1"/>
     <w:lsdException w:name="Balloon Text" w:semiHidden="1" w:unhideWhenUsed="1"/>
     <w:lsdException w:name="Table Grid" w:uiPriority="39"/>
     <w:lsdException w:name="Table Theme" w:semiHidden="1" w:unhideWhenUsed="1"/>

</xml_diff>

<commit_message>
Actualizando los Requisitos funcionales 001 y 002
</commit_message>
<xml_diff>
--- a/desarrollo/FRSIAAATR/Gestión/FRSIAAATR_DR.docx
+++ b/desarrollo/FRSIAAATR/Gestión/FRSIAAATR_DR.docx
@@ -1,6 +1,6 @@
 
 <file path=word/document.xml><?xml version="1.0" encoding="utf-8"?>
-<w:document xmlns:wpc="http://schemas.microsoft.com/office/word/2010/wordprocessingCanvas" xmlns:cx="http://schemas.microsoft.com/office/drawing/2014/chartex" xmlns:cx1="http://schemas.microsoft.com/office/drawing/2015/9/8/chartex" xmlns:cx2="http://schemas.microsoft.com/office/drawing/2015/10/21/chartex" xmlns:cx3="http://schemas.microsoft.com/office/drawing/2016/5/9/chartex" xmlns:cx4="http://schemas.microsoft.com/office/drawing/2016/5/10/chartex" xmlns:cx5="http://schemas.microsoft.com/office/drawing/2016/5/11/chartex" xmlns:cx6="http://schemas.microsoft.com/office/drawing/2016/5/12/chartex" xmlns:cx7="http://schemas.microsoft.com/office/drawing/2016/5/13/chartex" xmlns:cx8="http://schemas.microsoft.com/office/drawing/2016/5/14/chartex" xmlns:mc="http://schemas.openxmlformats.org/markup-compatibility/2006" xmlns:aink="http://schemas.microsoft.com/office/drawing/2016/ink" xmlns:am3d="http://schemas.microsoft.com/office/drawing/2017/model3d" xmlns:o="urn:schemas-microsoft-com:office:office" xmlns:r="http://schemas.openxmlformats.org/officeDocument/2006/relationships" xmlns:m="http://schemas.openxmlformats.org/officeDocument/2006/math" xmlns:v="urn:schemas-microsoft-com:vml" xmlns:wp14="http://schemas.microsoft.com/office/word/2010/wordprocessingDrawing" xmlns:wp="http://schemas.openxmlformats.org/drawingml/2006/wordprocessingDrawing" xmlns:w10="urn:schemas-microsoft-com:office:word" xmlns:w="http://schemas.openxmlformats.org/wordprocessingml/2006/main" xmlns:w14="http://schemas.microsoft.com/office/word/2010/wordml" xmlns:w15="http://schemas.microsoft.com/office/word/2012/wordml" xmlns:w16cex="http://schemas.microsoft.com/office/word/2018/wordml/cex" xmlns:w16cid="http://schemas.microsoft.com/office/word/2016/wordml/cid" xmlns:w16="http://schemas.microsoft.com/office/word/2018/wordml" xmlns:w16se="http://schemas.microsoft.com/office/word/2015/wordml/symex" xmlns:wpg="http://schemas.microsoft.com/office/word/2010/wordprocessingGroup" xmlns:wpi="http://schemas.microsoft.com/office/word/2010/wordprocessingInk" xmlns:wne="http://schemas.microsoft.com/office/word/2006/wordml" xmlns:wps="http://schemas.microsoft.com/office/word/2010/wordprocessingShape" mc:Ignorable="w14 w15 w16se w16cid w16 w16cex wp14">
+<w:document xmlns:wpc="http://schemas.microsoft.com/office/word/2010/wordprocessingCanvas" xmlns:mc="http://schemas.openxmlformats.org/markup-compatibility/2006" xmlns:o="urn:schemas-microsoft-com:office:office" xmlns:r="http://schemas.openxmlformats.org/officeDocument/2006/relationships" xmlns:m="http://schemas.openxmlformats.org/officeDocument/2006/math" xmlns:v="urn:schemas-microsoft-com:vml" xmlns:wp14="http://schemas.microsoft.com/office/word/2010/wordprocessingDrawing" xmlns:wp="http://schemas.openxmlformats.org/drawingml/2006/wordprocessingDrawing" xmlns:w10="urn:schemas-microsoft-com:office:word" xmlns:w="http://schemas.openxmlformats.org/wordprocessingml/2006/main" xmlns:w14="http://schemas.microsoft.com/office/word/2010/wordml" xmlns:w15="http://schemas.microsoft.com/office/word/2012/wordml" xmlns:wpg="http://schemas.microsoft.com/office/word/2010/wordprocessingGroup" xmlns:wpi="http://schemas.microsoft.com/office/word/2010/wordprocessingInk" xmlns:wne="http://schemas.microsoft.com/office/word/2006/wordml" xmlns:wps="http://schemas.microsoft.com/office/word/2010/wordprocessingShape" mc:Ignorable="w14 w15 wp14">
   <w:body>
     <w:p>
       <w:pPr>
@@ -310,7 +310,7 @@
     </w:p>
     <w:p>
       <w:pPr>
-        <w:pStyle w:val="TtuloTDC"/>
+        <w:pStyle w:val="TtulodeTDC"/>
         <w:numPr>
           <w:ilvl w:val="0"/>
           <w:numId w:val="0"/>
@@ -358,7 +358,7 @@
       <w:sdtContent>
         <w:p>
           <w:pPr>
-            <w:pStyle w:val="TtuloTDC"/>
+            <w:pStyle w:val="TtulodeTDC"/>
             <w:numPr>
               <w:ilvl w:val="0"/>
               <w:numId w:val="0"/>
@@ -4657,43 +4657,7 @@
                 <w:sz w:val="22"/>
                 <w:lang w:val="es-PE"/>
               </w:rPr>
-              <w:t xml:space="preserve">Modelado, mantenimiento y desarrollo de </w:t>
-            </w:r>
-            <w:proofErr w:type="spellStart"/>
-            <w:r>
-              <w:rPr>
-                <w:rFonts w:ascii="Times New Roman" w:hAnsi="Times New Roman"/>
-                <w:sz w:val="22"/>
-                <w:lang w:val="es-PE"/>
-              </w:rPr>
-              <w:t>Procedures</w:t>
-            </w:r>
-            <w:proofErr w:type="spellEnd"/>
-            <w:r>
-              <w:rPr>
-                <w:rFonts w:ascii="Times New Roman" w:hAnsi="Times New Roman"/>
-                <w:sz w:val="22"/>
-                <w:lang w:val="es-PE"/>
-              </w:rPr>
-              <w:t xml:space="preserve">, funciones o </w:t>
-            </w:r>
-            <w:proofErr w:type="spellStart"/>
-            <w:r>
-              <w:rPr>
-                <w:rFonts w:ascii="Times New Roman" w:hAnsi="Times New Roman"/>
-                <w:sz w:val="22"/>
-                <w:lang w:val="es-PE"/>
-              </w:rPr>
-              <w:t>triggers</w:t>
-            </w:r>
-            <w:proofErr w:type="spellEnd"/>
-            <w:r>
-              <w:rPr>
-                <w:rFonts w:ascii="Times New Roman" w:hAnsi="Times New Roman"/>
-                <w:sz w:val="22"/>
-                <w:lang w:val="es-PE"/>
-              </w:rPr>
-              <w:t xml:space="preserve"> necesarios en la base de datos.</w:t>
+              <w:t>Modelado, mantenimiento y desarrollo de Procedures, funciones o triggers necesarios en la base de datos.</w:t>
             </w:r>
           </w:p>
         </w:tc>
@@ -8715,7 +8679,35 @@
                 <w:rFonts w:ascii="Calibri" w:eastAsia="Calibri" w:hAnsi="Calibri" w:cs="Calibri"/>
                 <w:lang w:val="es-ES"/>
               </w:rPr>
-              <w:t>, “Especialidad a postular” y subir 10 fotos actuales y de visibilidad legible enfatizando en el rostro del postulante en formato png/jpg.</w:t>
+              <w:t>, “Especialidad a postular”</w:t>
+            </w:r>
+            <w:r>
+              <w:rPr>
+                <w:rFonts w:ascii="Calibri" w:eastAsia="Calibri" w:hAnsi="Calibri" w:cs="Calibri"/>
+                <w:lang w:val="es-ES"/>
+              </w:rPr>
+              <w:t>,</w:t>
+            </w:r>
+            <w:r>
+              <w:rPr>
+                <w:rFonts w:ascii="Calibri" w:eastAsia="Calibri" w:hAnsi="Calibri" w:cs="Calibri"/>
+                <w:lang w:val="es-ES"/>
+              </w:rPr>
+              <w:t xml:space="preserve"> </w:t>
+            </w:r>
+            <w:r>
+              <w:rPr>
+                <w:rFonts w:ascii="Calibri" w:eastAsia="Calibri" w:hAnsi="Calibri" w:cs="Calibri"/>
+                <w:lang w:val="es-ES"/>
+              </w:rPr>
+              <w:t xml:space="preserve">“Código de Postulante” </w:t>
+            </w:r>
+            <w:r>
+              <w:rPr>
+                <w:rFonts w:ascii="Calibri" w:eastAsia="Calibri" w:hAnsi="Calibri" w:cs="Calibri"/>
+                <w:lang w:val="es-ES"/>
+              </w:rPr>
+              <w:t>y subir 10 fotos actuales y de visibilidad legible enfatizando en el rostro del postulante en formato png/jpg.</w:t>
             </w:r>
           </w:p>
         </w:tc>
@@ -9227,7 +9219,15 @@
       </w:pPr>
       <w:r>
         <w:lastRenderedPageBreak/>
-        <w:t>Requisito funcional CUS - 002: Iniciar sesión mediante reconocimiento facial.</w:t>
+        <w:t xml:space="preserve">Requisito funcional CUS - 002: </w:t>
+      </w:r>
+      <w:bookmarkStart w:id="23" w:name="_GoBack"/>
+      <w:r>
+        <w:t>Iniciar sesión</w:t>
+      </w:r>
+      <w:bookmarkEnd w:id="23"/>
+      <w:r>
+        <w:t xml:space="preserve"> mediante reconocimiento facial.</w:t>
       </w:r>
     </w:p>
     <w:tbl>
@@ -9596,7 +9596,49 @@
                 <w:rFonts w:ascii="Calibri" w:eastAsia="Calibri" w:hAnsi="Calibri" w:cs="Calibri"/>
                 <w:lang w:val="es-ES"/>
               </w:rPr>
-              <w:t xml:space="preserve">activará la cámara web del dispositivo que utilice el usuario “Postulante”, luego </w:t>
+              <w:t>abrirá un campo para digitar el</w:t>
+            </w:r>
+            <w:r>
+              <w:rPr>
+                <w:rFonts w:ascii="Calibri" w:eastAsia="Calibri" w:hAnsi="Calibri" w:cs="Calibri"/>
+                <w:lang w:val="es-ES"/>
+              </w:rPr>
+              <w:t xml:space="preserve"> código “</w:t>
+            </w:r>
+            <w:r>
+              <w:rPr>
+                <w:rFonts w:ascii="Calibri" w:eastAsia="Calibri" w:hAnsi="Calibri" w:cs="Calibri"/>
+                <w:lang w:val="es-ES"/>
+              </w:rPr>
+              <w:t>DNI_CodigoPostulante</w:t>
+            </w:r>
+            <w:r>
+              <w:rPr>
+                <w:rFonts w:ascii="Calibri" w:eastAsia="Calibri" w:hAnsi="Calibri" w:cs="Calibri"/>
+                <w:lang w:val="es-ES"/>
+              </w:rPr>
+              <w:t xml:space="preserve">” luego </w:t>
+            </w:r>
+            <w:r>
+              <w:rPr>
+                <w:rFonts w:ascii="Calibri" w:eastAsia="Calibri" w:hAnsi="Calibri" w:cs="Calibri"/>
+                <w:lang w:val="es-ES"/>
+              </w:rPr>
+              <w:t xml:space="preserve">activará la cámara web del dispositivo que utilice el usuario “Postulante”, </w:t>
+            </w:r>
+            <w:r>
+              <w:rPr>
+                <w:rFonts w:ascii="Calibri" w:eastAsia="Calibri" w:hAnsi="Calibri" w:cs="Calibri"/>
+                <w:lang w:val="es-ES"/>
+              </w:rPr>
+              <w:t>donde</w:t>
+            </w:r>
+            <w:r>
+              <w:rPr>
+                <w:rFonts w:ascii="Calibri" w:eastAsia="Calibri" w:hAnsi="Calibri" w:cs="Calibri"/>
+                <w:lang w:val="es-ES"/>
+              </w:rPr>
+              <w:t xml:space="preserve"> </w:t>
             </w:r>
             <w:r>
               <w:rPr>
@@ -17971,7 +18013,7 @@
           <w:rFonts w:asciiTheme="minorHAnsi" w:hAnsiTheme="minorHAnsi" w:cstheme="minorHAnsi"/>
         </w:rPr>
       </w:pPr>
-      <w:bookmarkStart w:id="23" w:name="_Toc44341357"/>
+      <w:bookmarkStart w:id="24" w:name="_Toc44341357"/>
       <w:r>
         <w:rPr>
           <w:rFonts w:asciiTheme="minorHAnsi" w:hAnsiTheme="minorHAnsi" w:cstheme="minorHAnsi"/>
@@ -17979,7 +18021,7 @@
         <w:lastRenderedPageBreak/>
         <w:t>Requisitos no funcionales</w:t>
       </w:r>
-      <w:bookmarkEnd w:id="23"/>
+      <w:bookmarkEnd w:id="24"/>
     </w:p>
     <w:p>
       <w:pPr>
@@ -17995,7 +18037,7 @@
           <w:lang w:eastAsia="es-PE"/>
         </w:rPr>
       </w:pPr>
-      <w:bookmarkStart w:id="24" w:name="_Toc535936744"/>
+      <w:bookmarkStart w:id="25" w:name="_Toc535936744"/>
     </w:p>
     <w:p>
       <w:pPr>
@@ -18035,7 +18077,7 @@
         </w:rPr>
         <w:t>Eficiencia</w:t>
       </w:r>
-      <w:bookmarkEnd w:id="24"/>
+      <w:bookmarkEnd w:id="25"/>
     </w:p>
     <w:p>
       <w:pPr>
@@ -18117,7 +18159,7 @@
           <w:lang w:eastAsia="es-PE"/>
         </w:rPr>
       </w:pPr>
-      <w:bookmarkStart w:id="25" w:name="_Toc535936745"/>
+      <w:bookmarkStart w:id="26" w:name="_Toc535936745"/>
       <w:r>
         <w:rPr>
           <w:rFonts w:eastAsia="Times New Roman"/>
@@ -18134,7 +18176,7 @@
         </w:rPr>
         <w:t>Seguridad</w:t>
       </w:r>
-      <w:bookmarkEnd w:id="25"/>
+      <w:bookmarkEnd w:id="26"/>
     </w:p>
     <w:p>
       <w:pPr>
@@ -18553,7 +18595,7 @@
           <w:rFonts w:asciiTheme="minorHAnsi" w:hAnsiTheme="minorHAnsi" w:cstheme="minorHAnsi"/>
         </w:rPr>
       </w:pPr>
-      <w:bookmarkStart w:id="26" w:name="_Toc44341358"/>
+      <w:bookmarkStart w:id="27" w:name="_Toc44341358"/>
       <w:r>
         <w:rPr>
           <w:rFonts w:asciiTheme="minorHAnsi" w:hAnsiTheme="minorHAnsi" w:cstheme="minorHAnsi"/>
@@ -18561,7 +18603,7 @@
         <w:lastRenderedPageBreak/>
         <w:t>Otros requisitos</w:t>
       </w:r>
-      <w:bookmarkEnd w:id="26"/>
+      <w:bookmarkEnd w:id="27"/>
     </w:p>
     <w:p>
       <w:pPr>
@@ -18570,14 +18612,14 @@
           <w:rFonts w:asciiTheme="minorHAnsi" w:hAnsiTheme="minorHAnsi" w:cstheme="minorHAnsi"/>
         </w:rPr>
       </w:pPr>
-      <w:bookmarkStart w:id="27" w:name="_Toc44341359"/>
+      <w:bookmarkStart w:id="28" w:name="_Toc44341359"/>
       <w:r>
         <w:rPr>
           <w:rFonts w:asciiTheme="minorHAnsi" w:hAnsiTheme="minorHAnsi" w:cstheme="minorHAnsi"/>
         </w:rPr>
         <w:t>Requisitos de hardware</w:t>
       </w:r>
-      <w:bookmarkEnd w:id="27"/>
+      <w:bookmarkEnd w:id="28"/>
     </w:p>
     <w:p>
       <w:pPr>
@@ -18706,7 +18748,7 @@
 </file>
 
 <file path=word/endnotes.xml><?xml version="1.0" encoding="utf-8"?>
-<w:endnotes xmlns:wpc="http://schemas.microsoft.com/office/word/2010/wordprocessingCanvas" xmlns:cx="http://schemas.microsoft.com/office/drawing/2014/chartex" xmlns:cx1="http://schemas.microsoft.com/office/drawing/2015/9/8/chartex" xmlns:cx2="http://schemas.microsoft.com/office/drawing/2015/10/21/chartex" xmlns:cx3="http://schemas.microsoft.com/office/drawing/2016/5/9/chartex" xmlns:cx4="http://schemas.microsoft.com/office/drawing/2016/5/10/chartex" xmlns:cx5="http://schemas.microsoft.com/office/drawing/2016/5/11/chartex" xmlns:cx6="http://schemas.microsoft.com/office/drawing/2016/5/12/chartex" xmlns:cx7="http://schemas.microsoft.com/office/drawing/2016/5/13/chartex" xmlns:cx8="http://schemas.microsoft.com/office/drawing/2016/5/14/chartex" xmlns:mc="http://schemas.openxmlformats.org/markup-compatibility/2006" xmlns:aink="http://schemas.microsoft.com/office/drawing/2016/ink" xmlns:am3d="http://schemas.microsoft.com/office/drawing/2017/model3d" xmlns:o="urn:schemas-microsoft-com:office:office" xmlns:r="http://schemas.openxmlformats.org/officeDocument/2006/relationships" xmlns:m="http://schemas.openxmlformats.org/officeDocument/2006/math" xmlns:v="urn:schemas-microsoft-com:vml" xmlns:wp14="http://schemas.microsoft.com/office/word/2010/wordprocessingDrawing" xmlns:wp="http://schemas.openxmlformats.org/drawingml/2006/wordprocessingDrawing" xmlns:w10="urn:schemas-microsoft-com:office:word" xmlns:w="http://schemas.openxmlformats.org/wordprocessingml/2006/main" xmlns:w14="http://schemas.microsoft.com/office/word/2010/wordml" xmlns:w15="http://schemas.microsoft.com/office/word/2012/wordml" xmlns:w16cex="http://schemas.microsoft.com/office/word/2018/wordml/cex" xmlns:w16cid="http://schemas.microsoft.com/office/word/2016/wordml/cid" xmlns:w16="http://schemas.microsoft.com/office/word/2018/wordml" xmlns:w16se="http://schemas.microsoft.com/office/word/2015/wordml/symex" xmlns:wpg="http://schemas.microsoft.com/office/word/2010/wordprocessingGroup" xmlns:wpi="http://schemas.microsoft.com/office/word/2010/wordprocessingInk" xmlns:wne="http://schemas.microsoft.com/office/word/2006/wordml" xmlns:wps="http://schemas.microsoft.com/office/word/2010/wordprocessingShape" mc:Ignorable="w14 w15 w16se w16cid w16 w16cex wp14">
+<w:endnotes xmlns:wpc="http://schemas.microsoft.com/office/word/2010/wordprocessingCanvas" xmlns:mc="http://schemas.openxmlformats.org/markup-compatibility/2006" xmlns:o="urn:schemas-microsoft-com:office:office" xmlns:r="http://schemas.openxmlformats.org/officeDocument/2006/relationships" xmlns:m="http://schemas.openxmlformats.org/officeDocument/2006/math" xmlns:v="urn:schemas-microsoft-com:vml" xmlns:wp14="http://schemas.microsoft.com/office/word/2010/wordprocessingDrawing" xmlns:wp="http://schemas.openxmlformats.org/drawingml/2006/wordprocessingDrawing" xmlns:w10="urn:schemas-microsoft-com:office:word" xmlns:w="http://schemas.openxmlformats.org/wordprocessingml/2006/main" xmlns:w14="http://schemas.microsoft.com/office/word/2010/wordml" xmlns:w15="http://schemas.microsoft.com/office/word/2012/wordml" xmlns:wpg="http://schemas.microsoft.com/office/word/2010/wordprocessingGroup" xmlns:wpi="http://schemas.microsoft.com/office/word/2010/wordprocessingInk" xmlns:wne="http://schemas.microsoft.com/office/word/2006/wordml" xmlns:wps="http://schemas.microsoft.com/office/word/2010/wordprocessingShape" mc:Ignorable="w14 w15 wp14">
   <w:endnote w:type="separator" w:id="-1">
     <w:p>
       <w:pPr>
@@ -18731,7 +18773,7 @@
 </file>
 
 <file path=word/footnotes.xml><?xml version="1.0" encoding="utf-8"?>
-<w:footnotes xmlns:wpc="http://schemas.microsoft.com/office/word/2010/wordprocessingCanvas" xmlns:cx="http://schemas.microsoft.com/office/drawing/2014/chartex" xmlns:cx1="http://schemas.microsoft.com/office/drawing/2015/9/8/chartex" xmlns:cx2="http://schemas.microsoft.com/office/drawing/2015/10/21/chartex" xmlns:cx3="http://schemas.microsoft.com/office/drawing/2016/5/9/chartex" xmlns:cx4="http://schemas.microsoft.com/office/drawing/2016/5/10/chartex" xmlns:cx5="http://schemas.microsoft.com/office/drawing/2016/5/11/chartex" xmlns:cx6="http://schemas.microsoft.com/office/drawing/2016/5/12/chartex" xmlns:cx7="http://schemas.microsoft.com/office/drawing/2016/5/13/chartex" xmlns:cx8="http://schemas.microsoft.com/office/drawing/2016/5/14/chartex" xmlns:mc="http://schemas.openxmlformats.org/markup-compatibility/2006" xmlns:aink="http://schemas.microsoft.com/office/drawing/2016/ink" xmlns:am3d="http://schemas.microsoft.com/office/drawing/2017/model3d" xmlns:o="urn:schemas-microsoft-com:office:office" xmlns:r="http://schemas.openxmlformats.org/officeDocument/2006/relationships" xmlns:m="http://schemas.openxmlformats.org/officeDocument/2006/math" xmlns:v="urn:schemas-microsoft-com:vml" xmlns:wp14="http://schemas.microsoft.com/office/word/2010/wordprocessingDrawing" xmlns:wp="http://schemas.openxmlformats.org/drawingml/2006/wordprocessingDrawing" xmlns:w10="urn:schemas-microsoft-com:office:word" xmlns:w="http://schemas.openxmlformats.org/wordprocessingml/2006/main" xmlns:w14="http://schemas.microsoft.com/office/word/2010/wordml" xmlns:w15="http://schemas.microsoft.com/office/word/2012/wordml" xmlns:w16cex="http://schemas.microsoft.com/office/word/2018/wordml/cex" xmlns:w16cid="http://schemas.microsoft.com/office/word/2016/wordml/cid" xmlns:w16="http://schemas.microsoft.com/office/word/2018/wordml" xmlns:w16se="http://schemas.microsoft.com/office/word/2015/wordml/symex" xmlns:wpg="http://schemas.microsoft.com/office/word/2010/wordprocessingGroup" xmlns:wpi="http://schemas.microsoft.com/office/word/2010/wordprocessingInk" xmlns:wne="http://schemas.microsoft.com/office/word/2006/wordml" xmlns:wps="http://schemas.microsoft.com/office/word/2010/wordprocessingShape" mc:Ignorable="w14 w15 w16se w16cid w16 w16cex wp14">
+<w:footnotes xmlns:wpc="http://schemas.microsoft.com/office/word/2010/wordprocessingCanvas" xmlns:mc="http://schemas.openxmlformats.org/markup-compatibility/2006" xmlns:o="urn:schemas-microsoft-com:office:office" xmlns:r="http://schemas.openxmlformats.org/officeDocument/2006/relationships" xmlns:m="http://schemas.openxmlformats.org/officeDocument/2006/math" xmlns:v="urn:schemas-microsoft-com:vml" xmlns:wp14="http://schemas.microsoft.com/office/word/2010/wordprocessingDrawing" xmlns:wp="http://schemas.openxmlformats.org/drawingml/2006/wordprocessingDrawing" xmlns:w10="urn:schemas-microsoft-com:office:word" xmlns:w="http://schemas.openxmlformats.org/wordprocessingml/2006/main" xmlns:w14="http://schemas.microsoft.com/office/word/2010/wordml" xmlns:w15="http://schemas.microsoft.com/office/word/2012/wordml" xmlns:wpg="http://schemas.microsoft.com/office/word/2010/wordprocessingGroup" xmlns:wpi="http://schemas.microsoft.com/office/word/2010/wordprocessingInk" xmlns:wne="http://schemas.microsoft.com/office/word/2006/wordml" xmlns:wps="http://schemas.microsoft.com/office/word/2010/wordprocessingShape" mc:Ignorable="w14 w15 wp14">
   <w:footnote w:type="separator" w:id="-1">
     <w:p>
       <w:pPr>
@@ -18756,7 +18798,7 @@
 </file>
 
 <file path=word/numbering.xml><?xml version="1.0" encoding="utf-8"?>
-<w:numbering xmlns:wpc="http://schemas.microsoft.com/office/word/2010/wordprocessingCanvas" xmlns:cx="http://schemas.microsoft.com/office/drawing/2014/chartex" xmlns:cx1="http://schemas.microsoft.com/office/drawing/2015/9/8/chartex" xmlns:cx2="http://schemas.microsoft.com/office/drawing/2015/10/21/chartex" xmlns:cx3="http://schemas.microsoft.com/office/drawing/2016/5/9/chartex" xmlns:cx4="http://schemas.microsoft.com/office/drawing/2016/5/10/chartex" xmlns:cx5="http://schemas.microsoft.com/office/drawing/2016/5/11/chartex" xmlns:cx6="http://schemas.microsoft.com/office/drawing/2016/5/12/chartex" xmlns:cx7="http://schemas.microsoft.com/office/drawing/2016/5/13/chartex" xmlns:cx8="http://schemas.microsoft.com/office/drawing/2016/5/14/chartex" xmlns:mc="http://schemas.openxmlformats.org/markup-compatibility/2006" xmlns:aink="http://schemas.microsoft.com/office/drawing/2016/ink" xmlns:am3d="http://schemas.microsoft.com/office/drawing/2017/model3d" xmlns:o="urn:schemas-microsoft-com:office:office" xmlns:r="http://schemas.openxmlformats.org/officeDocument/2006/relationships" xmlns:m="http://schemas.openxmlformats.org/officeDocument/2006/math" xmlns:v="urn:schemas-microsoft-com:vml" xmlns:wp14="http://schemas.microsoft.com/office/word/2010/wordprocessingDrawing" xmlns:wp="http://schemas.openxmlformats.org/drawingml/2006/wordprocessingDrawing" xmlns:w10="urn:schemas-microsoft-com:office:word" xmlns:w="http://schemas.openxmlformats.org/wordprocessingml/2006/main" xmlns:w14="http://schemas.microsoft.com/office/word/2010/wordml" xmlns:w15="http://schemas.microsoft.com/office/word/2012/wordml" xmlns:w16cex="http://schemas.microsoft.com/office/word/2018/wordml/cex" xmlns:w16cid="http://schemas.microsoft.com/office/word/2016/wordml/cid" xmlns:w16="http://schemas.microsoft.com/office/word/2018/wordml" xmlns:w16se="http://schemas.microsoft.com/office/word/2015/wordml/symex" xmlns:wpg="http://schemas.microsoft.com/office/word/2010/wordprocessingGroup" xmlns:wpi="http://schemas.microsoft.com/office/word/2010/wordprocessingInk" xmlns:wne="http://schemas.microsoft.com/office/word/2006/wordml" xmlns:wps="http://schemas.microsoft.com/office/word/2010/wordprocessingShape" mc:Ignorable="w14 w15 w16se w16cid w16 w16cex wp14">
+<w:numbering xmlns:wpc="http://schemas.microsoft.com/office/word/2010/wordprocessingCanvas" xmlns:mc="http://schemas.openxmlformats.org/markup-compatibility/2006" xmlns:o="urn:schemas-microsoft-com:office:office" xmlns:r="http://schemas.openxmlformats.org/officeDocument/2006/relationships" xmlns:m="http://schemas.openxmlformats.org/officeDocument/2006/math" xmlns:v="urn:schemas-microsoft-com:vml" xmlns:wp14="http://schemas.microsoft.com/office/word/2010/wordprocessingDrawing" xmlns:wp="http://schemas.openxmlformats.org/drawingml/2006/wordprocessingDrawing" xmlns:w10="urn:schemas-microsoft-com:office:word" xmlns:w="http://schemas.openxmlformats.org/wordprocessingml/2006/main" xmlns:w14="http://schemas.microsoft.com/office/word/2010/wordml" xmlns:w15="http://schemas.microsoft.com/office/word/2012/wordml" xmlns:wpg="http://schemas.microsoft.com/office/word/2010/wordprocessingGroup" xmlns:wpi="http://schemas.microsoft.com/office/word/2010/wordprocessingInk" xmlns:wne="http://schemas.microsoft.com/office/word/2006/wordml" xmlns:wps="http://schemas.microsoft.com/office/word/2010/wordprocessingShape" mc:Ignorable="w14 w15 wp14">
   <w:abstractNum w:abstractNumId="0" w15:restartNumberingAfterBreak="0">
     <w:nsid w:val="003B17F4"/>
     <w:multiLevelType w:val="hybridMultilevel"/>
@@ -23310,7 +23352,7 @@
 </file>
 
 <file path=word/styles.xml><?xml version="1.0" encoding="utf-8"?>
-<w:styles xmlns:mc="http://schemas.openxmlformats.org/markup-compatibility/2006" xmlns:r="http://schemas.openxmlformats.org/officeDocument/2006/relationships" xmlns:w="http://schemas.openxmlformats.org/wordprocessingml/2006/main" xmlns:w14="http://schemas.microsoft.com/office/word/2010/wordml" xmlns:w15="http://schemas.microsoft.com/office/word/2012/wordml" xmlns:w16cex="http://schemas.microsoft.com/office/word/2018/wordml/cex" xmlns:w16cid="http://schemas.microsoft.com/office/word/2016/wordml/cid" xmlns:w16="http://schemas.microsoft.com/office/word/2018/wordml" xmlns:w16se="http://schemas.microsoft.com/office/word/2015/wordml/symex" mc:Ignorable="w14 w15 w16se w16cid w16 w16cex">
+<w:styles xmlns:mc="http://schemas.openxmlformats.org/markup-compatibility/2006" xmlns:r="http://schemas.openxmlformats.org/officeDocument/2006/relationships" xmlns:w="http://schemas.openxmlformats.org/wordprocessingml/2006/main" xmlns:w14="http://schemas.microsoft.com/office/word/2010/wordml" xmlns:w15="http://schemas.microsoft.com/office/word/2012/wordml" mc:Ignorable="w14 w15">
   <w:docDefaults>
     <w:rPrDefault>
       <w:rPr>
@@ -23326,7 +23368,7 @@
       </w:pPr>
     </w:pPrDefault>
   </w:docDefaults>
-  <w:latentStyles w:defLockedState="0" w:defUIPriority="99" w:defSemiHidden="0" w:defUnhideWhenUsed="0" w:defQFormat="0" w:count="376">
+  <w:latentStyles w:defLockedState="0" w:defUIPriority="99" w:defSemiHidden="0" w:defUnhideWhenUsed="0" w:defQFormat="0" w:count="371">
     <w:lsdException w:name="Normal" w:uiPriority="0" w:qFormat="1"/>
     <w:lsdException w:name="heading 1" w:uiPriority="9" w:qFormat="1"/>
     <w:lsdException w:name="heading 2" w:semiHidden="1" w:uiPriority="9" w:unhideWhenUsed="1" w:qFormat="1"/>
@@ -23698,11 +23740,6 @@
     <w:lsdException w:name="List Table 5 Dark Accent 6" w:uiPriority="50"/>
     <w:lsdException w:name="List Table 6 Colorful Accent 6" w:uiPriority="51"/>
     <w:lsdException w:name="List Table 7 Colorful Accent 6" w:uiPriority="52"/>
-    <w:lsdException w:name="Mention" w:semiHidden="1" w:unhideWhenUsed="1"/>
-    <w:lsdException w:name="Smart Hyperlink" w:semiHidden="1" w:unhideWhenUsed="1"/>
-    <w:lsdException w:name="Hashtag" w:semiHidden="1" w:unhideWhenUsed="1"/>
-    <w:lsdException w:name="Unresolved Mention" w:semiHidden="1" w:unhideWhenUsed="1"/>
-    <w:lsdException w:name="Smart Link" w:semiHidden="1" w:unhideWhenUsed="1"/>
   </w:latentStyles>
   <w:style w:type="paragraph" w:default="1" w:styleId="Normal">
     <w:name w:val="Normal"/>
@@ -23997,7 +24034,7 @@
       <w:szCs w:val="32"/>
     </w:rPr>
   </w:style>
-  <w:style w:type="paragraph" w:styleId="TtuloTDC">
+  <w:style w:type="paragraph" w:styleId="TtulodeTDC">
     <w:name w:val="TOC Heading"/>
     <w:basedOn w:val="Ttulo1"/>
     <w:next w:val="Normal"/>
@@ -24540,7 +24577,7 @@
 </file>
 
 <file path=customXml/itemProps1.xml><?xml version="1.0" encoding="utf-8"?>
-<ds:datastoreItem xmlns:ds="http://schemas.openxmlformats.org/officeDocument/2006/customXml" ds:itemID="{B7EB4136-30E3-467D-8F91-DF21D99434A1}">
+<ds:datastoreItem xmlns:ds="http://schemas.openxmlformats.org/officeDocument/2006/customXml" ds:itemID="{6DA27EA8-D40F-4414-A135-85BDB640DB0D}">
   <ds:schemaRefs>
     <ds:schemaRef ds:uri="http://schemas.openxmlformats.org/officeDocument/2006/bibliography"/>
   </ds:schemaRefs>

</xml_diff>